<commit_message>
maybe complete the making json file
</commit_message>
<xml_diff>
--- a/doc_data/test.docx
+++ b/doc_data/test.docx
@@ -3,8 +3,6 @@
 <w:document xmlns:wpc="http://schemas.microsoft.com/office/word/2010/wordprocessingCanvas" xmlns:cx="http://schemas.microsoft.com/office/drawing/2014/chartex" xmlns:cx1="http://schemas.microsoft.com/office/drawing/2015/9/8/chartex" xmlns:cx2="http://schemas.microsoft.com/office/drawing/2015/10/21/chartex" xmlns:cx3="http://schemas.microsoft.com/office/drawing/2016/5/9/chartex" xmlns:cx4="http://schemas.microsoft.com/office/drawing/2016/5/10/chartex" xmlns:cx5="http://schemas.microsoft.com/office/drawing/2016/5/11/chartex" xmlns:cx6="http://schemas.microsoft.com/office/drawing/2016/5/12/chartex" xmlns:cx7="http://schemas.microsoft.com/office/drawing/2016/5/13/chartex" xmlns:cx8="http://schemas.microsoft.com/office/drawing/2016/5/14/chartex" xmlns:mc="http://schemas.openxmlformats.org/markup-compatibility/2006" xmlns:aink="http://schemas.microsoft.com/office/drawing/2016/ink" xmlns:am3d="http://schemas.microsoft.com/office/drawing/2017/model3d" xmlns:o="urn:schemas-microsoft-com:office:office" xmlns:r="http://schemas.openxmlformats.org/officeDocument/2006/relationships" xmlns:m="http://schemas.openxmlformats.org/officeDocument/2006/math" xmlns:v="urn:schemas-microsoft-com:vml" xmlns:wp14="http://schemas.microsoft.com/office/word/2010/wordprocessingDrawing" xmlns:wp="http://schemas.openxmlformats.org/drawingml/2006/wordprocessingDrawing" xmlns:w10="urn:schemas-microsoft-com:office:word" xmlns:w="http://schemas.openxmlformats.org/wordprocessingml/2006/main" xmlns:w14="http://schemas.microsoft.com/office/word/2010/wordml" xmlns:w15="http://schemas.microsoft.com/office/word/2012/wordml" xmlns:w16cid="http://schemas.microsoft.com/office/word/2016/wordml/cid" xmlns:w16se="http://schemas.microsoft.com/office/word/2015/wordml/symex" xmlns:wpg="http://schemas.microsoft.com/office/word/2010/wordprocessingGroup" xmlns:wpi="http://schemas.microsoft.com/office/word/2010/wordprocessingInk" xmlns:wne="http://schemas.microsoft.com/office/word/2006/wordml" xmlns:wps="http://schemas.microsoft.com/office/word/2010/wordprocessingShape" mc:Ignorable="w14 w15 w16se w16cid wp14">
   <w:body>
     <w:p>
-      <w:bookmarkStart w:id="0" w:name="_GoBack"/>
-      <w:bookmarkEnd w:id="0"/>
       <w:r>
         <w:rPr>
           <w:noProof/>
@@ -782,6 +780,7 @@
         <w:rPr>
           <w:b/>
         </w:rPr>
+        <w:lastRenderedPageBreak/>
         <w:t>Copyright Notice</w:t>
       </w:r>
     </w:p>
@@ -2202,7 +2201,6 @@
         <w:rPr>
           <w:rFonts w:hint="eastAsia"/>
         </w:rPr>
-        <w:lastRenderedPageBreak/>
         <w:t>버전</w:t>
       </w:r>
       <w:r>
@@ -2217,6 +2215,7 @@
         <w:autoSpaceDN/>
       </w:pPr>
       <w:r>
+        <w:lastRenderedPageBreak/>
         <w:br w:type="page"/>
       </w:r>
     </w:p>
@@ -6452,6 +6451,7 @@
         <w:rPr>
           <w:rFonts w:hint="eastAsia"/>
         </w:rPr>
+        <w:lastRenderedPageBreak/>
         <w:t>그림</w:t>
       </w:r>
       <w:r>
@@ -11687,6 +11687,7 @@
           <w:sz w:val="44"/>
           <w:shd w:val="pct15" w:color="auto" w:fill="FFFFFF"/>
         </w:rPr>
+        <w:lastRenderedPageBreak/>
         <w:t>서문</w:t>
       </w:r>
       <w:r>
@@ -13140,6 +13141,7 @@
         <w:autoSpaceDN/>
       </w:pPr>
       <w:r>
+        <w:lastRenderedPageBreak/>
         <w:br w:type="page"/>
       </w:r>
     </w:p>
@@ -13148,8 +13150,9 @@
         <w:pStyle w:val="1"/>
         <w:spacing w:before="240"/>
       </w:pPr>
-      <w:bookmarkStart w:id="1" w:name="_Toc340603401"/>
-      <w:r>
+      <w:bookmarkStart w:id="0" w:name="_Toc340603401"/>
+      <w:r>
+        <w:lastRenderedPageBreak/>
         <w:t>iGate</w:t>
       </w:r>
       <w:r>
@@ -13161,7 +13164,7 @@
         </w:rPr>
         <w:t>소개</w:t>
       </w:r>
-      <w:bookmarkEnd w:id="1"/>
+      <w:bookmarkEnd w:id="0"/>
     </w:p>
     <w:p>
       <w:pPr>
@@ -13270,16 +13273,16 @@
       <w:pPr>
         <w:pStyle w:val="2"/>
       </w:pPr>
-      <w:bookmarkStart w:id="2" w:name="_Toc339293139"/>
-      <w:bookmarkStart w:id="3" w:name="_Toc340603402"/>
+      <w:bookmarkStart w:id="1" w:name="_Toc339293139"/>
+      <w:bookmarkStart w:id="2" w:name="_Toc340603402"/>
       <w:r>
         <w:rPr>
           <w:rFonts w:hint="eastAsia"/>
         </w:rPr>
         <w:t>개요</w:t>
       </w:r>
+      <w:bookmarkEnd w:id="1"/>
       <w:bookmarkEnd w:id="2"/>
-      <w:bookmarkEnd w:id="3"/>
     </w:p>
     <w:p>
       <w:pPr>
@@ -13470,8 +13473,8 @@
       <w:pPr>
         <w:pStyle w:val="3"/>
       </w:pPr>
-      <w:bookmarkStart w:id="4" w:name="_Toc339293140"/>
-      <w:bookmarkStart w:id="5" w:name="_Toc340603403"/>
+      <w:bookmarkStart w:id="3" w:name="_Toc339293140"/>
+      <w:bookmarkStart w:id="4" w:name="_Toc340603403"/>
       <w:r>
         <w:t>iGate</w:t>
       </w:r>
@@ -13481,8 +13484,8 @@
         </w:rPr>
         <w:t>란</w:t>
       </w:r>
+      <w:bookmarkEnd w:id="3"/>
       <w:bookmarkEnd w:id="4"/>
-      <w:bookmarkEnd w:id="5"/>
     </w:p>
     <w:p>
       <w:pPr>
@@ -15220,8 +15223,8 @@
       <w:pPr>
         <w:pStyle w:val="3"/>
       </w:pPr>
-      <w:bookmarkStart w:id="6" w:name="_Toc339293141"/>
-      <w:bookmarkStart w:id="7" w:name="_Toc340603404"/>
+      <w:bookmarkStart w:id="5" w:name="_Toc339293141"/>
+      <w:bookmarkStart w:id="6" w:name="_Toc340603404"/>
       <w:r>
         <w:t>iGate</w:t>
       </w:r>
@@ -15240,8 +15243,8 @@
         </w:rPr>
         <w:t>기대효과</w:t>
       </w:r>
+      <w:bookmarkEnd w:id="5"/>
       <w:bookmarkEnd w:id="6"/>
-      <w:bookmarkEnd w:id="7"/>
     </w:p>
     <w:p>
       <w:pPr>
@@ -15430,7 +15433,6 @@
         <w:rPr>
           <w:rFonts w:hint="eastAsia"/>
         </w:rPr>
-        <w:lastRenderedPageBreak/>
         <w:t>다음과</w:t>
       </w:r>
       <w:r>
@@ -16338,11 +16340,12 @@
       <w:pPr>
         <w:pStyle w:val="2"/>
       </w:pPr>
-      <w:bookmarkStart w:id="8" w:name="_Toc340603405"/>
-      <w:r>
-        <w:rPr>
-          <w:rFonts w:hint="eastAsia"/>
-        </w:rPr>
+      <w:bookmarkStart w:id="7" w:name="_Toc340603405"/>
+      <w:r>
+        <w:rPr>
+          <w:rFonts w:hint="eastAsia"/>
+        </w:rPr>
+        <w:lastRenderedPageBreak/>
         <w:t>시스템</w:t>
       </w:r>
       <w:r>
@@ -16354,7 +16357,7 @@
         </w:rPr>
         <w:t>구성도</w:t>
       </w:r>
-      <w:bookmarkEnd w:id="8"/>
+      <w:bookmarkEnd w:id="7"/>
     </w:p>
     <w:p>
       <w:pPr>
@@ -16442,8 +16445,8 @@
       <w:pPr>
         <w:pStyle w:val="1st1"/>
       </w:pPr>
-      <w:bookmarkStart w:id="9" w:name="_실행_환경"/>
-      <w:bookmarkEnd w:id="9"/>
+      <w:bookmarkStart w:id="8" w:name="_실행_환경"/>
+      <w:bookmarkEnd w:id="8"/>
       <w:r>
         <w:rPr>
           <w:noProof/>
@@ -16503,8 +16506,8 @@
         <w:pStyle w:val="1st1"/>
         <w:jc w:val="center"/>
       </w:pPr>
-      <w:bookmarkStart w:id="10" w:name="_Toc339452379"/>
-      <w:bookmarkStart w:id="11" w:name="_Toc340603345"/>
+      <w:bookmarkStart w:id="9" w:name="_Toc339452379"/>
+      <w:bookmarkStart w:id="10" w:name="_Toc340603345"/>
       <w:r>
         <w:t>[</w:t>
       </w:r>
@@ -16517,58 +16520,26 @@
       <w:r>
         <w:t xml:space="preserve"> </w:t>
       </w:r>
-      <w:r>
-        <w:fldChar w:fldCharType="begin"/>
-      </w:r>
-      <w:r>
-        <w:instrText xml:space="preserve"> STYLEREF 1 \s </w:instrText>
-      </w:r>
-      <w:r>
-        <w:fldChar w:fldCharType="separate"/>
-      </w:r>
-      <w:r>
-        <w:rPr>
-          <w:noProof/>
-        </w:rPr>
-        <w:t>1</w:t>
-      </w:r>
-      <w:r>
-        <w:rPr>
-          <w:noProof/>
-        </w:rPr>
-        <w:fldChar w:fldCharType="end"/>
-      </w:r>
+      <w:fldSimple w:instr=" STYLEREF 1 \s ">
+        <w:r>
+          <w:rPr>
+            <w:noProof/>
+          </w:rPr>
+          <w:t>1</w:t>
+        </w:r>
+      </w:fldSimple>
       <w:r>
         <w:noBreakHyphen/>
       </w:r>
-      <w:r>
-        <w:fldChar w:fldCharType="begin"/>
-      </w:r>
-      <w:r>
-        <w:instrText xml:space="preserve"> SEQ </w:instrText>
-      </w:r>
-      <w:r>
-        <w:instrText>그림</w:instrText>
-      </w:r>
-      <w:r>
-        <w:instrText xml:space="preserve"> \* DBCHAR \s 1 </w:instrText>
-      </w:r>
-      <w:r>
-        <w:fldChar w:fldCharType="separate"/>
-      </w:r>
-      <w:r>
-        <w:rPr>
-          <w:rFonts w:hint="eastAsia"/>
-          <w:noProof/>
-        </w:rPr>
-        <w:t>１</w:t>
-      </w:r>
-      <w:r>
-        <w:rPr>
-          <w:noProof/>
-        </w:rPr>
-        <w:fldChar w:fldCharType="end"/>
-      </w:r>
+      <w:fldSimple w:instr=" SEQ 그림 \* DBCHAR \s 1 ">
+        <w:r>
+          <w:rPr>
+            <w:rFonts w:hint="eastAsia"/>
+            <w:noProof/>
+          </w:rPr>
+          <w:t>１</w:t>
+        </w:r>
+      </w:fldSimple>
       <w:r>
         <w:t xml:space="preserve">] </w:t>
       </w:r>
@@ -16587,8 +16558,8 @@
         </w:rPr>
         <w:t>구성도</w:t>
       </w:r>
+      <w:bookmarkEnd w:id="9"/>
       <w:bookmarkEnd w:id="10"/>
-      <w:bookmarkEnd w:id="11"/>
     </w:p>
     <w:p>
       <w:pPr>
@@ -16613,11 +16584,12 @@
         <w:pStyle w:val="1"/>
         <w:spacing w:before="240"/>
       </w:pPr>
-      <w:bookmarkStart w:id="12" w:name="_Toc340603406"/>
-      <w:r>
-        <w:rPr>
-          <w:rFonts w:hint="eastAsia"/>
-        </w:rPr>
+      <w:bookmarkStart w:id="11" w:name="_Toc340603406"/>
+      <w:r>
+        <w:rPr>
+          <w:rFonts w:hint="eastAsia"/>
+        </w:rPr>
+        <w:lastRenderedPageBreak/>
         <w:t>실행</w:t>
       </w:r>
       <w:r>
@@ -16629,10 +16601,9 @@
         </w:rPr>
         <w:t>환경</w:t>
       </w:r>
+      <w:bookmarkStart w:id="12" w:name="_GoBack"/>
+      <w:bookmarkEnd w:id="11"/>
       <w:bookmarkEnd w:id="12"/>
-      <w:r>
-        <w:t xml:space="preserve"> </w:t>
-      </w:r>
     </w:p>
     <w:p>
       <w:pPr>
@@ -17843,6 +17814,7 @@
         <w:pStyle w:val="2nd0"/>
       </w:pPr>
       <w:r>
+        <w:lastRenderedPageBreak/>
         <w:t>Connectivity Engine</w:t>
       </w:r>
       <w:r>
@@ -20858,6 +20830,7 @@
         <w:pStyle w:val="1st"/>
       </w:pPr>
       <w:r>
+        <w:lastRenderedPageBreak/>
         <w:t>Application Framework</w:t>
       </w:r>
     </w:p>
@@ -23047,7 +23020,6 @@
         <w:ind w:left="993"/>
       </w:pPr>
       <w:r>
-        <w:lastRenderedPageBreak/>
         <w:t>Parser</w:t>
       </w:r>
       <w:r>
@@ -23141,6 +23113,7 @@
         </w:rPr>
       </w:pPr>
       <w:r>
+        <w:lastRenderedPageBreak/>
         <w:t>iGate</w:t>
       </w:r>
       <w:r>
@@ -24952,7 +24925,6 @@
         <w:rPr>
           <w:rFonts w:hint="eastAsia"/>
         </w:rPr>
-        <w:lastRenderedPageBreak/>
         <w:t>로컬</w:t>
       </w:r>
       <w:r>
@@ -25098,6 +25070,7 @@
         <w:rPr>
           <w:noProof/>
         </w:rPr>
+        <w:lastRenderedPageBreak/>
         <w:drawing>
           <wp:inline distT="0" distB="0" distL="0" distR="0" wp14:anchorId="5DD30F44" wp14:editId="27AD1093">
             <wp:extent cx="3962400" cy="2865120"/>
@@ -25810,7 +25783,6 @@
         <w:rPr>
           <w:noProof/>
         </w:rPr>
-        <w:lastRenderedPageBreak/>
         <w:drawing>
           <wp:inline distT="0" distB="0" distL="0" distR="0" wp14:anchorId="04FD8E1B" wp14:editId="46C00D7F">
             <wp:extent cx="4533900" cy="2827020"/>
@@ -25879,58 +25851,26 @@
       <w:r>
         <w:t xml:space="preserve"> </w:t>
       </w:r>
-      <w:r>
-        <w:fldChar w:fldCharType="begin"/>
-      </w:r>
-      <w:r>
-        <w:instrText xml:space="preserve"> STYLEREF 1 \s </w:instrText>
-      </w:r>
-      <w:r>
-        <w:fldChar w:fldCharType="separate"/>
-      </w:r>
-      <w:r>
-        <w:rPr>
-          <w:noProof/>
-        </w:rPr>
-        <w:t>2</w:t>
-      </w:r>
-      <w:r>
-        <w:rPr>
-          <w:noProof/>
-        </w:rPr>
-        <w:fldChar w:fldCharType="end"/>
-      </w:r>
+      <w:fldSimple w:instr=" STYLEREF 1 \s ">
+        <w:r>
+          <w:rPr>
+            <w:noProof/>
+          </w:rPr>
+          <w:t>2</w:t>
+        </w:r>
+      </w:fldSimple>
       <w:r>
         <w:noBreakHyphen/>
       </w:r>
-      <w:r>
-        <w:fldChar w:fldCharType="begin"/>
-      </w:r>
-      <w:r>
-        <w:instrText xml:space="preserve"> SEQ </w:instrText>
-      </w:r>
-      <w:r>
-        <w:instrText>그림</w:instrText>
-      </w:r>
-      <w:r>
-        <w:instrText xml:space="preserve"> \* DBCHAR \s 1 </w:instrText>
-      </w:r>
-      <w:r>
-        <w:fldChar w:fldCharType="separate"/>
-      </w:r>
-      <w:r>
-        <w:rPr>
-          <w:rFonts w:hint="eastAsia"/>
-          <w:noProof/>
-        </w:rPr>
-        <w:t>３</w:t>
-      </w:r>
-      <w:r>
-        <w:rPr>
-          <w:noProof/>
-        </w:rPr>
-        <w:fldChar w:fldCharType="end"/>
-      </w:r>
+      <w:fldSimple w:instr=" SEQ 그림 \* DBCHAR \s 1 ">
+        <w:r>
+          <w:rPr>
+            <w:rFonts w:hint="eastAsia"/>
+            <w:noProof/>
+          </w:rPr>
+          <w:t>３</w:t>
+        </w:r>
+      </w:fldSimple>
       <w:r>
         <w:t xml:space="preserve">] </w:t>
       </w:r>
@@ -25972,6 +25912,7 @@
         <w:rPr>
           <w:rFonts w:hint="eastAsia"/>
         </w:rPr>
+        <w:lastRenderedPageBreak/>
         <w:t>복합</w:t>
       </w:r>
       <w:r>
@@ -26535,58 +26476,26 @@
       <w:r>
         <w:t xml:space="preserve"> </w:t>
       </w:r>
-      <w:r>
-        <w:fldChar w:fldCharType="begin"/>
-      </w:r>
-      <w:r>
-        <w:instrText xml:space="preserve"> STYLEREF 1 \s </w:instrText>
-      </w:r>
-      <w:r>
-        <w:fldChar w:fldCharType="separate"/>
-      </w:r>
-      <w:r>
-        <w:rPr>
-          <w:noProof/>
-        </w:rPr>
-        <w:t>2</w:t>
-      </w:r>
-      <w:r>
-        <w:rPr>
-          <w:noProof/>
-        </w:rPr>
-        <w:fldChar w:fldCharType="end"/>
-      </w:r>
+      <w:fldSimple w:instr=" STYLEREF 1 \s ">
+        <w:r>
+          <w:rPr>
+            <w:noProof/>
+          </w:rPr>
+          <w:t>2</w:t>
+        </w:r>
+      </w:fldSimple>
       <w:r>
         <w:noBreakHyphen/>
       </w:r>
-      <w:r>
-        <w:fldChar w:fldCharType="begin"/>
-      </w:r>
-      <w:r>
-        <w:instrText xml:space="preserve"> SEQ </w:instrText>
-      </w:r>
-      <w:r>
-        <w:instrText>그림</w:instrText>
-      </w:r>
-      <w:r>
-        <w:instrText xml:space="preserve"> \* DBCHAR \s 1 </w:instrText>
-      </w:r>
-      <w:r>
-        <w:fldChar w:fldCharType="separate"/>
-      </w:r>
-      <w:r>
-        <w:rPr>
-          <w:rFonts w:hint="eastAsia"/>
-          <w:noProof/>
-        </w:rPr>
-        <w:t>４</w:t>
-      </w:r>
-      <w:r>
-        <w:rPr>
-          <w:noProof/>
-        </w:rPr>
-        <w:fldChar w:fldCharType="end"/>
-      </w:r>
+      <w:fldSimple w:instr=" SEQ 그림 \* DBCHAR \s 1 ">
+        <w:r>
+          <w:rPr>
+            <w:rFonts w:hint="eastAsia"/>
+            <w:noProof/>
+          </w:rPr>
+          <w:t>４</w:t>
+        </w:r>
+      </w:fldSimple>
       <w:r>
         <w:t xml:space="preserve">] </w:t>
       </w:r>
@@ -27228,6 +27137,7 @@
         <w:rPr>
           <w:noProof/>
         </w:rPr>
+        <w:lastRenderedPageBreak/>
         <w:drawing>
           <wp:inline distT="0" distB="0" distL="0" distR="0" wp14:anchorId="7B0A27D8" wp14:editId="3C46FDD4">
             <wp:extent cx="4617720" cy="3314700"/>
@@ -27296,58 +27206,26 @@
       <w:r>
         <w:t xml:space="preserve"> </w:t>
       </w:r>
-      <w:r>
-        <w:fldChar w:fldCharType="begin"/>
-      </w:r>
-      <w:r>
-        <w:instrText xml:space="preserve"> STYLEREF 1 \s </w:instrText>
-      </w:r>
-      <w:r>
-        <w:fldChar w:fldCharType="separate"/>
-      </w:r>
-      <w:r>
-        <w:rPr>
-          <w:noProof/>
-        </w:rPr>
-        <w:t>2</w:t>
-      </w:r>
-      <w:r>
-        <w:rPr>
-          <w:noProof/>
-        </w:rPr>
-        <w:fldChar w:fldCharType="end"/>
-      </w:r>
+      <w:fldSimple w:instr=" STYLEREF 1 \s ">
+        <w:r>
+          <w:rPr>
+            <w:noProof/>
+          </w:rPr>
+          <w:t>2</w:t>
+        </w:r>
+      </w:fldSimple>
       <w:r>
         <w:noBreakHyphen/>
       </w:r>
-      <w:r>
-        <w:fldChar w:fldCharType="begin"/>
-      </w:r>
-      <w:r>
-        <w:instrText xml:space="preserve"> SEQ </w:instrText>
-      </w:r>
-      <w:r>
-        <w:instrText>그림</w:instrText>
-      </w:r>
-      <w:r>
-        <w:instrText xml:space="preserve"> \* DBCHAR \s 1 </w:instrText>
-      </w:r>
-      <w:r>
-        <w:fldChar w:fldCharType="separate"/>
-      </w:r>
-      <w:r>
-        <w:rPr>
-          <w:rFonts w:hint="eastAsia"/>
-          <w:noProof/>
-        </w:rPr>
-        <w:t>５</w:t>
-      </w:r>
-      <w:r>
-        <w:rPr>
-          <w:noProof/>
-        </w:rPr>
-        <w:fldChar w:fldCharType="end"/>
-      </w:r>
+      <w:fldSimple w:instr=" SEQ 그림 \* DBCHAR \s 1 ">
+        <w:r>
+          <w:rPr>
+            <w:rFonts w:hint="eastAsia"/>
+            <w:noProof/>
+          </w:rPr>
+          <w:t>５</w:t>
+        </w:r>
+      </w:fldSimple>
       <w:r>
         <w:t>]</w:t>
       </w:r>
@@ -27928,14 +27806,7 @@
         <w:rPr>
           <w:rFonts w:hint="eastAsia"/>
         </w:rPr>
-        <w:t>수</w:t>
-      </w:r>
-      <w:r>
-        <w:rPr>
-          <w:rFonts w:hint="eastAsia"/>
-        </w:rPr>
-        <w:lastRenderedPageBreak/>
-        <w:t>신한</w:t>
+        <w:t>수신한</w:t>
       </w:r>
       <w:r>
         <w:t xml:space="preserve"> </w:t>
@@ -28100,6 +27971,7 @@
         <w:rPr>
           <w:noProof/>
         </w:rPr>
+        <w:lastRenderedPageBreak/>
         <w:drawing>
           <wp:inline distT="0" distB="0" distL="0" distR="0" wp14:anchorId="4FA78420" wp14:editId="7873CD17">
             <wp:extent cx="4922520" cy="3048000"/>
@@ -28735,7 +28607,6 @@
         <w:pStyle w:val="2nd"/>
       </w:pPr>
       <w:r>
-        <w:lastRenderedPageBreak/>
         <w:t>Service</w:t>
       </w:r>
     </w:p>
@@ -29038,6 +28909,7 @@
         <w:rPr>
           <w:rFonts w:hint="eastAsia"/>
         </w:rPr>
+        <w:lastRenderedPageBreak/>
         <w:t>받아야</w:t>
       </w:r>
       <w:r>
@@ -29675,58 +29547,26 @@
       <w:r>
         <w:t xml:space="preserve"> </w:t>
       </w:r>
-      <w:r>
-        <w:fldChar w:fldCharType="begin"/>
-      </w:r>
-      <w:r>
-        <w:instrText xml:space="preserve"> STYLEREF 1 \s </w:instrText>
-      </w:r>
-      <w:r>
-        <w:fldChar w:fldCharType="separate"/>
-      </w:r>
-      <w:r>
-        <w:rPr>
-          <w:noProof/>
-        </w:rPr>
-        <w:t>2</w:t>
-      </w:r>
-      <w:r>
-        <w:rPr>
-          <w:noProof/>
-        </w:rPr>
-        <w:fldChar w:fldCharType="end"/>
-      </w:r>
+      <w:fldSimple w:instr=" STYLEREF 1 \s ">
+        <w:r>
+          <w:rPr>
+            <w:noProof/>
+          </w:rPr>
+          <w:t>2</w:t>
+        </w:r>
+      </w:fldSimple>
       <w:r>
         <w:noBreakHyphen/>
       </w:r>
-      <w:r>
-        <w:fldChar w:fldCharType="begin"/>
-      </w:r>
-      <w:r>
-        <w:instrText xml:space="preserve"> SEQ </w:instrText>
-      </w:r>
-      <w:r>
-        <w:instrText>그림</w:instrText>
-      </w:r>
-      <w:r>
-        <w:instrText xml:space="preserve"> \* DBCHAR \s 1 </w:instrText>
-      </w:r>
-      <w:r>
-        <w:fldChar w:fldCharType="separate"/>
-      </w:r>
-      <w:r>
-        <w:rPr>
-          <w:rFonts w:hint="eastAsia"/>
-          <w:noProof/>
-        </w:rPr>
-        <w:t>９</w:t>
-      </w:r>
-      <w:r>
-        <w:rPr>
-          <w:noProof/>
-        </w:rPr>
-        <w:fldChar w:fldCharType="end"/>
-      </w:r>
+      <w:fldSimple w:instr=" SEQ 그림 \* DBCHAR \s 1 ">
+        <w:r>
+          <w:rPr>
+            <w:rFonts w:hint="eastAsia"/>
+            <w:noProof/>
+          </w:rPr>
+          <w:t>９</w:t>
+        </w:r>
+      </w:fldSimple>
       <w:r>
         <w:t xml:space="preserve">] Interface </w:t>
       </w:r>
@@ -29748,7 +29588,6 @@
         <w:pStyle w:val="2nd"/>
       </w:pPr>
       <w:r>
-        <w:lastRenderedPageBreak/>
         <w:t>Da</w:t>
       </w:r>
       <w:r>
@@ -30697,58 +30536,26 @@
       <w:r>
         <w:t xml:space="preserve"> </w:t>
       </w:r>
-      <w:r>
-        <w:fldChar w:fldCharType="begin"/>
-      </w:r>
-      <w:r>
-        <w:instrText xml:space="preserve"> STYLEREF 1 \s </w:instrText>
-      </w:r>
-      <w:r>
-        <w:fldChar w:fldCharType="separate"/>
-      </w:r>
-      <w:r>
-        <w:rPr>
-          <w:noProof/>
-        </w:rPr>
-        <w:t>2</w:t>
-      </w:r>
-      <w:r>
-        <w:rPr>
-          <w:noProof/>
-        </w:rPr>
-        <w:fldChar w:fldCharType="end"/>
-      </w:r>
+      <w:fldSimple w:instr=" STYLEREF 1 \s ">
+        <w:r>
+          <w:rPr>
+            <w:noProof/>
+          </w:rPr>
+          <w:t>2</w:t>
+        </w:r>
+      </w:fldSimple>
       <w:r>
         <w:noBreakHyphen/>
       </w:r>
-      <w:r>
-        <w:fldChar w:fldCharType="begin"/>
-      </w:r>
-      <w:r>
-        <w:instrText xml:space="preserve"> SEQ </w:instrText>
-      </w:r>
-      <w:r>
-        <w:instrText>그림</w:instrText>
-      </w:r>
-      <w:r>
-        <w:instrText xml:space="preserve"> \* DBCHAR \s 1 </w:instrText>
-      </w:r>
-      <w:r>
-        <w:fldChar w:fldCharType="separate"/>
-      </w:r>
-      <w:r>
-        <w:rPr>
-          <w:rFonts w:hint="eastAsia"/>
-          <w:noProof/>
-        </w:rPr>
-        <w:t>１１</w:t>
-      </w:r>
-      <w:r>
-        <w:rPr>
-          <w:noProof/>
-        </w:rPr>
-        <w:fldChar w:fldCharType="end"/>
-      </w:r>
+      <w:fldSimple w:instr=" SEQ 그림 \* DBCHAR \s 1 ">
+        <w:r>
+          <w:rPr>
+            <w:rFonts w:hint="eastAsia"/>
+            <w:noProof/>
+          </w:rPr>
+          <w:t>１１</w:t>
+        </w:r>
+      </w:fldSimple>
       <w:r>
         <w:t xml:space="preserve">] Mapping-Rule </w:t>
       </w:r>
@@ -30775,7 +30582,6 @@
         <w:rPr>
           <w:rFonts w:hint="eastAsia"/>
         </w:rPr>
-        <w:lastRenderedPageBreak/>
         <w:t>거래</w:t>
       </w:r>
       <w:r>
@@ -30965,7 +30771,14 @@
         <w:rPr>
           <w:rFonts w:hint="eastAsia"/>
         </w:rPr>
-        <w:t>최소화하여</w:t>
+        <w:t>최</w:t>
+      </w:r>
+      <w:r>
+        <w:rPr>
+          <w:rFonts w:hint="eastAsia"/>
+        </w:rPr>
+        <w:lastRenderedPageBreak/>
+        <w:t>소화하여</w:t>
       </w:r>
       <w:r>
         <w:t xml:space="preserve"> </w:t>
@@ -31968,58 +31781,26 @@
       <w:r>
         <w:t xml:space="preserve"> </w:t>
       </w:r>
-      <w:r>
-        <w:fldChar w:fldCharType="begin"/>
-      </w:r>
-      <w:r>
-        <w:instrText xml:space="preserve"> STYLEREF 1 \s </w:instrText>
-      </w:r>
-      <w:r>
-        <w:fldChar w:fldCharType="separate"/>
-      </w:r>
-      <w:r>
-        <w:rPr>
-          <w:noProof/>
-        </w:rPr>
-        <w:t>2</w:t>
-      </w:r>
-      <w:r>
-        <w:rPr>
-          <w:noProof/>
-        </w:rPr>
-        <w:fldChar w:fldCharType="end"/>
-      </w:r>
+      <w:fldSimple w:instr=" STYLEREF 1 \s ">
+        <w:r>
+          <w:rPr>
+            <w:noProof/>
+          </w:rPr>
+          <w:t>2</w:t>
+        </w:r>
+      </w:fldSimple>
       <w:r>
         <w:noBreakHyphen/>
       </w:r>
-      <w:r>
-        <w:fldChar w:fldCharType="begin"/>
-      </w:r>
-      <w:r>
-        <w:instrText xml:space="preserve"> SEQ </w:instrText>
-      </w:r>
-      <w:r>
-        <w:instrText>그림</w:instrText>
-      </w:r>
-      <w:r>
-        <w:instrText xml:space="preserve"> \* DBCHAR \s 1 </w:instrText>
-      </w:r>
-      <w:r>
-        <w:fldChar w:fldCharType="separate"/>
-      </w:r>
-      <w:r>
-        <w:rPr>
-          <w:rFonts w:hint="eastAsia"/>
-          <w:noProof/>
-        </w:rPr>
-        <w:t>１２</w:t>
-      </w:r>
-      <w:r>
-        <w:rPr>
-          <w:noProof/>
-        </w:rPr>
-        <w:fldChar w:fldCharType="end"/>
-      </w:r>
+      <w:fldSimple w:instr=" SEQ 그림 \* DBCHAR \s 1 ">
+        <w:r>
+          <w:rPr>
+            <w:rFonts w:hint="eastAsia"/>
+            <w:noProof/>
+          </w:rPr>
+          <w:t>１２</w:t>
+        </w:r>
+      </w:fldSimple>
       <w:r>
         <w:t xml:space="preserve">] </w:t>
       </w:r>
@@ -32500,58 +32281,26 @@
       <w:r>
         <w:t xml:space="preserve"> </w:t>
       </w:r>
-      <w:r>
-        <w:fldChar w:fldCharType="begin"/>
-      </w:r>
-      <w:r>
-        <w:instrText xml:space="preserve"> STYLEREF 1 \s </w:instrText>
-      </w:r>
-      <w:r>
-        <w:fldChar w:fldCharType="separate"/>
-      </w:r>
-      <w:r>
-        <w:rPr>
-          <w:noProof/>
-        </w:rPr>
-        <w:t>2</w:t>
-      </w:r>
-      <w:r>
-        <w:rPr>
-          <w:noProof/>
-        </w:rPr>
-        <w:fldChar w:fldCharType="end"/>
-      </w:r>
+      <w:fldSimple w:instr=" STYLEREF 1 \s ">
+        <w:r>
+          <w:rPr>
+            <w:noProof/>
+          </w:rPr>
+          <w:t>2</w:t>
+        </w:r>
+      </w:fldSimple>
       <w:r>
         <w:noBreakHyphen/>
       </w:r>
-      <w:r>
-        <w:fldChar w:fldCharType="begin"/>
-      </w:r>
-      <w:r>
-        <w:instrText xml:space="preserve"> SEQ </w:instrText>
-      </w:r>
-      <w:r>
-        <w:instrText>그림</w:instrText>
-      </w:r>
-      <w:r>
-        <w:instrText xml:space="preserve"> \* DBCHAR \s 1 </w:instrText>
-      </w:r>
-      <w:r>
-        <w:fldChar w:fldCharType="separate"/>
-      </w:r>
-      <w:r>
-        <w:rPr>
-          <w:rFonts w:hint="eastAsia"/>
-          <w:noProof/>
-        </w:rPr>
-        <w:t>１３</w:t>
-      </w:r>
-      <w:r>
-        <w:rPr>
-          <w:noProof/>
-        </w:rPr>
-        <w:fldChar w:fldCharType="end"/>
-      </w:r>
+      <w:fldSimple w:instr=" SEQ 그림 \* DBCHAR \s 1 ">
+        <w:r>
+          <w:rPr>
+            <w:rFonts w:hint="eastAsia"/>
+            <w:noProof/>
+          </w:rPr>
+          <w:t>１３</w:t>
+        </w:r>
+      </w:fldSimple>
       <w:r>
         <w:t xml:space="preserve">] </w:t>
       </w:r>
@@ -35615,7 +35364,7 @@
     <w:lsdException w:name="Table Web 2" w:semiHidden="1" w:unhideWhenUsed="1"/>
     <w:lsdException w:name="Table Web 3" w:semiHidden="1" w:unhideWhenUsed="1"/>
     <w:lsdException w:name="Balloon Text" w:semiHidden="1" w:unhideWhenUsed="1"/>
-    <w:lsdException w:name="Table Grid" w:locked="1" w:semiHidden="1" w:uiPriority="0" w:unhideWhenUsed="1"/>
+    <w:lsdException w:name="Table Grid" w:locked="1" w:uiPriority="0"/>
     <w:lsdException w:name="Table Theme" w:semiHidden="1" w:unhideWhenUsed="1"/>
     <w:lsdException w:name="Placeholder Text" w:semiHidden="1"/>
     <w:lsdException w:name="No Spacing" w:uiPriority="1" w:qFormat="1"/>

</xml_diff>